<commit_message>
Added an updated installation file. The overall appearance has been changed and there was a clarification of the dlls types (32bit vs 64bit)
git-svn-id: https://svn.cs.biu.ac.il/svn/development/SDK_branches/NoInitParams@3023 ba1fec17-5bc3-4c1d-a110-6a66ae20c876
</commit_message>
<xml_diff>
--- a/Docs/TechnicalSolutions/Installation Instructions.docx
+++ b/Docs/TechnicalSolutions/Installation Instructions.docx
@@ -3,14 +3,69 @@
 <w:document xmlns:wpc="http://schemas.microsoft.com/office/word/2010/wordprocessingCanvas" xmlns:mc="http://schemas.openxmlformats.org/markup-compatibility/2006" xmlns:o="urn:schemas-microsoft-com:office:office" xmlns:r="http://schemas.openxmlformats.org/officeDocument/2006/relationships" xmlns:m="http://schemas.openxmlformats.org/officeDocument/2006/math" xmlns:v="urn:schemas-microsoft-com:vml" xmlns:wp14="http://schemas.microsoft.com/office/word/2010/wordprocessingDrawing" xmlns:wp="http://schemas.openxmlformats.org/drawingml/2006/wordprocessingDrawing" xmlns:w10="urn:schemas-microsoft-com:office:word" xmlns:w="http://schemas.openxmlformats.org/wordprocessingml/2006/main" xmlns:w14="http://schemas.microsoft.com/office/word/2010/wordml" xmlns:wpg="http://schemas.microsoft.com/office/word/2010/wordprocessingGroup" xmlns:wpi="http://schemas.microsoft.com/office/word/2010/wordprocessingInk" xmlns:wne="http://schemas.microsoft.com/office/word/2006/wordml" xmlns:wps="http://schemas.microsoft.com/office/word/2010/wordprocessingShape" mc:Ignorable="w14 wp14">
   <w:body>
     <w:p>
-      <w:r>
-        <w:t xml:space="preserve">Installation Instructions </w:t>
-      </w:r>
-      <w:r>
-        <w:t xml:space="preserve">for the 32bit version of SCAPI. </w:t>
-      </w:r>
-    </w:p>
-    <w:p>
+      <w:pPr>
+        <w:pStyle w:val="IntenseQuote"/>
+        <w:ind w:left="0"/>
+        <w:rPr>
+          <w:rFonts w:asciiTheme="majorHAnsi" w:hAnsiTheme="majorHAnsi"/>
+          <w:i w:val="0"/>
+          <w:iCs w:val="0"/>
+          <w:color w:val="244061" w:themeColor="accent1" w:themeShade="80"/>
+          <w:sz w:val="48"/>
+          <w:szCs w:val="48"/>
+        </w:rPr>
+      </w:pPr>
+      <w:r>
+        <w:rPr>
+          <w:rFonts w:asciiTheme="majorHAnsi" w:hAnsiTheme="majorHAnsi"/>
+          <w:i w:val="0"/>
+          <w:iCs w:val="0"/>
+          <w:color w:val="244061" w:themeColor="accent1" w:themeShade="80"/>
+          <w:sz w:val="48"/>
+          <w:szCs w:val="48"/>
+        </w:rPr>
+        <w:t>Installation I</w:t>
+      </w:r>
+      <w:bookmarkStart w:id="0" w:name="_GoBack"/>
+      <w:bookmarkEnd w:id="0"/>
+      <w:r>
+        <w:rPr>
+          <w:rFonts w:asciiTheme="majorHAnsi" w:hAnsiTheme="majorHAnsi"/>
+          <w:i w:val="0"/>
+          <w:iCs w:val="0"/>
+          <w:color w:val="244061" w:themeColor="accent1" w:themeShade="80"/>
+          <w:sz w:val="48"/>
+          <w:szCs w:val="48"/>
+        </w:rPr>
+        <w:t xml:space="preserve">nstructions </w:t>
+      </w:r>
+      <w:r>
+        <w:rPr>
+          <w:rFonts w:asciiTheme="majorHAnsi" w:hAnsiTheme="majorHAnsi"/>
+          <w:i w:val="0"/>
+          <w:iCs w:val="0"/>
+          <w:color w:val="244061" w:themeColor="accent1" w:themeShade="80"/>
+          <w:sz w:val="48"/>
+          <w:szCs w:val="48"/>
+        </w:rPr>
+        <w:t>for SCAPI</w:t>
+      </w:r>
+      <w:r>
+        <w:rPr>
+          <w:rFonts w:asciiTheme="majorHAnsi" w:hAnsiTheme="majorHAnsi"/>
+          <w:i w:val="0"/>
+          <w:iCs w:val="0"/>
+          <w:color w:val="244061" w:themeColor="accent1" w:themeShade="80"/>
+          <w:sz w:val="48"/>
+          <w:szCs w:val="48"/>
+        </w:rPr>
+        <w:t xml:space="preserve"> </w:t>
+      </w:r>
+    </w:p>
+    <w:p>
+      <w:pPr>
+        <w:pStyle w:val="Subtitle"/>
+      </w:pPr>
       <w:r>
         <w:t>These instructions are meant for developers using</w:t>
       </w:r>
@@ -19,7 +74,34 @@
       </w:r>
     </w:p>
     <w:p>
-      <w:r>
+      <w:pPr>
+        <w:rPr>
+          <w:i/>
+          <w:iCs/>
+          <w:color w:val="548DD4" w:themeColor="text2" w:themeTint="99"/>
+        </w:rPr>
+      </w:pPr>
+    </w:p>
+    <w:p>
+      <w:pPr>
+        <w:rPr>
+          <w:rFonts w:asciiTheme="majorHAnsi" w:hAnsiTheme="majorHAnsi"/>
+          <w:b/>
+          <w:bCs/>
+          <w:color w:val="365F91" w:themeColor="accent1" w:themeShade="BF"/>
+          <w:sz w:val="28"/>
+          <w:szCs w:val="28"/>
+        </w:rPr>
+      </w:pPr>
+      <w:r>
+        <w:rPr>
+          <w:rFonts w:asciiTheme="majorHAnsi" w:hAnsiTheme="majorHAnsi"/>
+          <w:b/>
+          <w:bCs/>
+          <w:color w:val="365F91" w:themeColor="accent1" w:themeShade="BF"/>
+          <w:sz w:val="28"/>
+          <w:szCs w:val="28"/>
+        </w:rPr>
         <w:t>Needed files</w:t>
       </w:r>
     </w:p>
@@ -32,7 +114,10 @@
         </w:numPr>
       </w:pPr>
       <w:r>
-        <w:t xml:space="preserve">Scapi-v1-0.jar </w:t>
+        <w:t>Scapi-V2-2-0</w:t>
+      </w:r>
+      <w:r>
+        <w:t xml:space="preserve">.jar </w:t>
       </w:r>
     </w:p>
     <w:p>
@@ -71,7 +156,56 @@
         </w:numPr>
       </w:pPr>
       <w:r>
-        <w:t>lib folder containing Miracl, Crypto++ and NTL DLLs</w:t>
+        <w:t xml:space="preserve">lib folder containing </w:t>
+      </w:r>
+      <w:proofErr w:type="spellStart"/>
+      <w:r>
+        <w:t>Miracl</w:t>
+      </w:r>
+      <w:proofErr w:type="spellEnd"/>
+      <w:r>
+        <w:t xml:space="preserve">, Crypto++, </w:t>
+      </w:r>
+      <w:r>
+        <w:t xml:space="preserve">NTL </w:t>
+      </w:r>
+      <w:r>
+        <w:t xml:space="preserve">and </w:t>
+      </w:r>
+      <w:proofErr w:type="spellStart"/>
+      <w:r>
+        <w:t>OpenSSL</w:t>
+      </w:r>
+      <w:proofErr w:type="spellEnd"/>
+      <w:r>
+        <w:t xml:space="preserve"> </w:t>
+      </w:r>
+      <w:r>
+        <w:t>DLLs</w:t>
+      </w:r>
+    </w:p>
+    <w:p>
+      <w:pPr>
+        <w:pStyle w:val="ListParagraph"/>
+        <w:numPr>
+          <w:ilvl w:val="1"/>
+          <w:numId w:val="2"/>
+        </w:numPr>
+      </w:pPr>
+      <w:r>
+        <w:t xml:space="preserve">The lib_32bit folder should be used for 32-bit eclipse installations </w:t>
+      </w:r>
+    </w:p>
+    <w:p>
+      <w:pPr>
+        <w:pStyle w:val="ListParagraph"/>
+        <w:numPr>
+          <w:ilvl w:val="1"/>
+          <w:numId w:val="2"/>
+        </w:numPr>
+      </w:pPr>
+      <w:r>
+        <w:t>The lib_64bit folder should be used for 64-bit eclipse installations</w:t>
       </w:r>
     </w:p>
     <w:p>
@@ -82,8 +216,15 @@
           <w:numId w:val="1"/>
         </w:numPr>
       </w:pPr>
-      <w:r>
-        <w:t>propertiesFiles folder</w:t>
+      <w:proofErr w:type="spellStart"/>
+      <w:proofErr w:type="gramStart"/>
+      <w:r>
+        <w:t>propertiesFiles</w:t>
+      </w:r>
+      <w:proofErr w:type="spellEnd"/>
+      <w:proofErr w:type="gramEnd"/>
+      <w:r>
+        <w:t xml:space="preserve"> folder</w:t>
       </w:r>
       <w:r>
         <w:t xml:space="preserve"> (Do not change the name of the folder. It includes necessary configuration data)</w:t>
@@ -102,7 +243,30 @@
       </w:r>
     </w:p>
     <w:p>
-      <w:r>
+      <w:pPr>
+        <w:pStyle w:val="ListParagraph"/>
+      </w:pPr>
+    </w:p>
+    <w:p>
+      <w:pPr>
+        <w:rPr>
+          <w:rFonts w:asciiTheme="majorHAnsi" w:hAnsiTheme="majorHAnsi"/>
+          <w:b/>
+          <w:bCs/>
+          <w:color w:val="365F91" w:themeColor="accent1" w:themeShade="BF"/>
+          <w:sz w:val="28"/>
+          <w:szCs w:val="28"/>
+        </w:rPr>
+      </w:pPr>
+      <w:r>
+        <w:rPr>
+          <w:rFonts w:asciiTheme="majorHAnsi" w:hAnsiTheme="majorHAnsi"/>
+          <w:b/>
+          <w:bCs/>
+          <w:color w:val="365F91" w:themeColor="accent1" w:themeShade="BF"/>
+          <w:sz w:val="28"/>
+          <w:szCs w:val="28"/>
+        </w:rPr>
         <w:t>To install</w:t>
       </w:r>
     </w:p>
@@ -127,7 +291,7 @@
         </w:numPr>
       </w:pPr>
       <w:r>
-        <w:t>Scapi-v1-0.jar</w:t>
+        <w:t xml:space="preserve">Scapi-V2-2-0.jar </w:t>
       </w:r>
     </w:p>
     <w:p>
@@ -178,7 +342,35 @@
         </w:numPr>
       </w:pPr>
       <w:r>
-        <w:t>The lib folder where you have the Miracl, Crypto++ and NTL DLLs</w:t>
+        <w:t xml:space="preserve">The lib folder where </w:t>
+      </w:r>
+      <w:r>
+        <w:t xml:space="preserve">you have the </w:t>
+      </w:r>
+      <w:proofErr w:type="spellStart"/>
+      <w:r>
+        <w:t>Miracl</w:t>
+      </w:r>
+      <w:proofErr w:type="spellEnd"/>
+      <w:r>
+        <w:t xml:space="preserve">, Crypto++, </w:t>
+      </w:r>
+      <w:r>
+        <w:t xml:space="preserve">NTL </w:t>
+      </w:r>
+      <w:r>
+        <w:t xml:space="preserve">and </w:t>
+      </w:r>
+      <w:proofErr w:type="spellStart"/>
+      <w:r>
+        <w:t>OpenSSL</w:t>
+      </w:r>
+      <w:proofErr w:type="spellEnd"/>
+      <w:r>
+        <w:t xml:space="preserve"> </w:t>
+      </w:r>
+      <w:r>
+        <w:t>DLLs</w:t>
       </w:r>
       <w:r>
         <w:t xml:space="preserve"> </w:t>
@@ -193,7 +385,15 @@
         </w:numPr>
       </w:pPr>
       <w:r>
-        <w:t>Place the propertiesFiles folder in the output folder (usually bin) of your running project. (This will be changed in the future)</w:t>
+        <w:t xml:space="preserve">Place the </w:t>
+      </w:r>
+      <w:proofErr w:type="spellStart"/>
+      <w:r>
+        <w:t>propertiesFiles</w:t>
+      </w:r>
+      <w:proofErr w:type="spellEnd"/>
+      <w:r>
+        <w:t xml:space="preserve"> folder in the output folder (usually bin) of your running project. (This will be changed in the future)</w:t>
       </w:r>
     </w:p>
     <w:p>
@@ -205,22 +405,10 @@
         </w:numPr>
       </w:pPr>
       <w:r>
-        <w:t xml:space="preserve">Place the </w:t>
-      </w:r>
-      <w:r>
-        <w:t>msvcp100.dll and msvcr100.dll</w:t>
-      </w:r>
-      <w:r>
-        <w:t xml:space="preserve"> in [C:]\Windows\System32 folder if they are missing there.</w:t>
-      </w:r>
-      <w:bookmarkStart w:id="0" w:name="_GoBack"/>
-      <w:bookmarkEnd w:id="0"/>
-    </w:p>
-    <w:p>
-      <w:r>
-        <w:t xml:space="preserve"> </w:t>
-      </w:r>
-    </w:p>
+        <w:t>Place the msvcp100.dll and msvcr100.dll in [C:]\Windows\System32 folder if they are missing there.</w:t>
+      </w:r>
+    </w:p>
+    <w:p/>
     <w:p/>
     <w:sectPr>
       <w:pgSz w:w="12240" w:h="15840"/>
@@ -619,6 +807,82 @@
       <w:contextualSpacing/>
     </w:pPr>
   </w:style>
+  <w:style w:type="paragraph" w:styleId="IntenseQuote">
+    <w:name w:val="Intense Quote"/>
+    <w:basedOn w:val="Normal"/>
+    <w:next w:val="Normal"/>
+    <w:link w:val="IntenseQuoteChar"/>
+    <w:uiPriority w:val="30"/>
+    <w:qFormat/>
+    <w:rsid w:val="00FB79DD"/>
+    <w:pPr>
+      <w:pBdr>
+        <w:bottom w:val="single" w:sz="4" w:space="4" w:color="4F81BD" w:themeColor="accent1"/>
+      </w:pBdr>
+      <w:spacing w:before="200" w:after="280"/>
+      <w:ind w:left="936" w:right="936"/>
+    </w:pPr>
+    <w:rPr>
+      <w:b/>
+      <w:bCs/>
+      <w:i/>
+      <w:iCs/>
+      <w:color w:val="4F81BD" w:themeColor="accent1"/>
+    </w:rPr>
+  </w:style>
+  <w:style w:type="character" w:customStyle="1" w:styleId="IntenseQuoteChar">
+    <w:name w:val="Intense Quote Char"/>
+    <w:basedOn w:val="DefaultParagraphFont"/>
+    <w:link w:val="IntenseQuote"/>
+    <w:uiPriority w:val="30"/>
+    <w:rsid w:val="00FB79DD"/>
+    <w:rPr>
+      <w:b/>
+      <w:bCs/>
+      <w:i/>
+      <w:iCs/>
+      <w:color w:val="4F81BD" w:themeColor="accent1"/>
+    </w:rPr>
+  </w:style>
+  <w:style w:type="paragraph" w:styleId="Subtitle">
+    <w:name w:val="Subtitle"/>
+    <w:basedOn w:val="Normal"/>
+    <w:next w:val="Normal"/>
+    <w:link w:val="SubtitleChar"/>
+    <w:uiPriority w:val="11"/>
+    <w:qFormat/>
+    <w:rsid w:val="00777578"/>
+    <w:pPr>
+      <w:numPr>
+        <w:ilvl w:val="1"/>
+      </w:numPr>
+    </w:pPr>
+    <w:rPr>
+      <w:rFonts w:asciiTheme="majorHAnsi" w:eastAsiaTheme="majorEastAsia" w:hAnsiTheme="majorHAnsi" w:cstheme="majorBidi"/>
+      <w:i/>
+      <w:iCs/>
+      <w:color w:val="4F81BD" w:themeColor="accent1"/>
+      <w:spacing w:val="15"/>
+      <w:sz w:val="24"/>
+      <w:szCs w:val="24"/>
+    </w:rPr>
+  </w:style>
+  <w:style w:type="character" w:customStyle="1" w:styleId="SubtitleChar">
+    <w:name w:val="Subtitle Char"/>
+    <w:basedOn w:val="DefaultParagraphFont"/>
+    <w:link w:val="Subtitle"/>
+    <w:uiPriority w:val="11"/>
+    <w:rsid w:val="00777578"/>
+    <w:rPr>
+      <w:rFonts w:asciiTheme="majorHAnsi" w:eastAsiaTheme="majorEastAsia" w:hAnsiTheme="majorHAnsi" w:cstheme="majorBidi"/>
+      <w:i/>
+      <w:iCs/>
+      <w:color w:val="4F81BD" w:themeColor="accent1"/>
+      <w:spacing w:val="15"/>
+      <w:sz w:val="24"/>
+      <w:szCs w:val="24"/>
+    </w:rPr>
+  </w:style>
 </w:styles>
 </file>
 
@@ -819,6 +1083,82 @@
       <w:ind w:left="720"/>
       <w:contextualSpacing/>
     </w:pPr>
+  </w:style>
+  <w:style w:type="paragraph" w:styleId="IntenseQuote">
+    <w:name w:val="Intense Quote"/>
+    <w:basedOn w:val="Normal"/>
+    <w:next w:val="Normal"/>
+    <w:link w:val="IntenseQuoteChar"/>
+    <w:uiPriority w:val="30"/>
+    <w:qFormat/>
+    <w:rsid w:val="00FB79DD"/>
+    <w:pPr>
+      <w:pBdr>
+        <w:bottom w:val="single" w:sz="4" w:space="4" w:color="4F81BD" w:themeColor="accent1"/>
+      </w:pBdr>
+      <w:spacing w:before="200" w:after="280"/>
+      <w:ind w:left="936" w:right="936"/>
+    </w:pPr>
+    <w:rPr>
+      <w:b/>
+      <w:bCs/>
+      <w:i/>
+      <w:iCs/>
+      <w:color w:val="4F81BD" w:themeColor="accent1"/>
+    </w:rPr>
+  </w:style>
+  <w:style w:type="character" w:customStyle="1" w:styleId="IntenseQuoteChar">
+    <w:name w:val="Intense Quote Char"/>
+    <w:basedOn w:val="DefaultParagraphFont"/>
+    <w:link w:val="IntenseQuote"/>
+    <w:uiPriority w:val="30"/>
+    <w:rsid w:val="00FB79DD"/>
+    <w:rPr>
+      <w:b/>
+      <w:bCs/>
+      <w:i/>
+      <w:iCs/>
+      <w:color w:val="4F81BD" w:themeColor="accent1"/>
+    </w:rPr>
+  </w:style>
+  <w:style w:type="paragraph" w:styleId="Subtitle">
+    <w:name w:val="Subtitle"/>
+    <w:basedOn w:val="Normal"/>
+    <w:next w:val="Normal"/>
+    <w:link w:val="SubtitleChar"/>
+    <w:uiPriority w:val="11"/>
+    <w:qFormat/>
+    <w:rsid w:val="00777578"/>
+    <w:pPr>
+      <w:numPr>
+        <w:ilvl w:val="1"/>
+      </w:numPr>
+    </w:pPr>
+    <w:rPr>
+      <w:rFonts w:asciiTheme="majorHAnsi" w:eastAsiaTheme="majorEastAsia" w:hAnsiTheme="majorHAnsi" w:cstheme="majorBidi"/>
+      <w:i/>
+      <w:iCs/>
+      <w:color w:val="4F81BD" w:themeColor="accent1"/>
+      <w:spacing w:val="15"/>
+      <w:sz w:val="24"/>
+      <w:szCs w:val="24"/>
+    </w:rPr>
+  </w:style>
+  <w:style w:type="character" w:customStyle="1" w:styleId="SubtitleChar">
+    <w:name w:val="Subtitle Char"/>
+    <w:basedOn w:val="DefaultParagraphFont"/>
+    <w:link w:val="Subtitle"/>
+    <w:uiPriority w:val="11"/>
+    <w:rsid w:val="00777578"/>
+    <w:rPr>
+      <w:rFonts w:asciiTheme="majorHAnsi" w:eastAsiaTheme="majorEastAsia" w:hAnsiTheme="majorHAnsi" w:cstheme="majorBidi"/>
+      <w:i/>
+      <w:iCs/>
+      <w:color w:val="4F81BD" w:themeColor="accent1"/>
+      <w:spacing w:val="15"/>
+      <w:sz w:val="24"/>
+      <w:szCs w:val="24"/>
+    </w:rPr>
   </w:style>
 </w:styles>
 </file>
@@ -1106,4 +1446,16 @@
   <a:objectDefaults/>
   <a:extraClrSchemeLst/>
 </a:theme>
+</file>
+
+<file path=customXml/item1.xml><?xml version="1.0" encoding="utf-8"?>
+<b:Sources xmlns:b="http://schemas.openxmlformats.org/officeDocument/2006/bibliography" xmlns="http://schemas.openxmlformats.org/officeDocument/2006/bibliography" SelectedStyle="\APA.XSL" StyleName="APA"/>
+</file>
+
+<file path=customXml/itemProps1.xml><?xml version="1.0" encoding="utf-8"?>
+<ds:datastoreItem xmlns:ds="http://schemas.openxmlformats.org/officeDocument/2006/customXml" ds:itemID="{86655DE8-B115-4A67-B8C6-017848635163}">
+  <ds:schemaRefs>
+    <ds:schemaRef ds:uri="http://schemas.openxmlformats.org/officeDocument/2006/bibliography"/>
+  </ds:schemaRefs>
+</ds:datastoreItem>
 </file>
</xml_diff>